<commit_message>
added derivative dataset examples as discussed in #4
</commit_message>
<xml_diff>
--- a/MOU/WALK_MOU_vJun28.docx
+++ b/MOU/WALK_MOU_vJun28.docx
@@ -1,6 +1,6 @@
 
 <file path=word/document.xml><?xml version="1.0" encoding="utf-8"?>
-<w:document xmlns:wpc="http://schemas.microsoft.com/office/word/2010/wordprocessingCanvas" xmlns:mc="http://schemas.openxmlformats.org/markup-compatibility/2006" xmlns:o="urn:schemas-microsoft-com:office:office" xmlns:r="http://schemas.openxmlformats.org/officeDocument/2006/relationships" xmlns:m="http://schemas.openxmlformats.org/officeDocument/2006/math" xmlns:v="urn:schemas-microsoft-com:vml" xmlns:wp14="http://schemas.microsoft.com/office/word/2010/wordprocessingDrawing" xmlns:wp="http://schemas.openxmlformats.org/drawingml/2006/wordprocessingDrawing" xmlns:w10="urn:schemas-microsoft-com:office:word" xmlns:w="http://schemas.openxmlformats.org/wordprocessingml/2006/main" xmlns:w14="http://schemas.microsoft.com/office/word/2010/wordml" xmlns:w15="http://schemas.microsoft.com/office/word/2012/wordml" xmlns:wpg="http://schemas.microsoft.com/office/word/2010/wordprocessingGroup" xmlns:wpi="http://schemas.microsoft.com/office/word/2010/wordprocessingInk" xmlns:wne="http://schemas.microsoft.com/office/word/2006/wordml" xmlns:wps="http://schemas.microsoft.com/office/word/2010/wordprocessingShape" mc:Ignorable="w14 w15 wp14">
+<w:document xmlns:wpc="http://schemas.microsoft.com/office/word/2010/wordprocessingCanvas" xmlns:mo="http://schemas.microsoft.com/office/mac/office/2008/main" xmlns:mc="http://schemas.openxmlformats.org/markup-compatibility/2006" xmlns:mv="urn:schemas-microsoft-com:mac:vml" xmlns:o="urn:schemas-microsoft-com:office:office" xmlns:r="http://schemas.openxmlformats.org/officeDocument/2006/relationships" xmlns:m="http://schemas.openxmlformats.org/officeDocument/2006/math" xmlns:v="urn:schemas-microsoft-com:vml" xmlns:wp14="http://schemas.microsoft.com/office/word/2010/wordprocessingDrawing" xmlns:wp="http://schemas.openxmlformats.org/drawingml/2006/wordprocessingDrawing" xmlns:w10="urn:schemas-microsoft-com:office:word" xmlns:w="http://schemas.openxmlformats.org/wordprocessingml/2006/main" xmlns:w14="http://schemas.microsoft.com/office/word/2010/wordml" xmlns:w15="http://schemas.microsoft.com/office/word/2012/wordml" xmlns:wpg="http://schemas.microsoft.com/office/word/2010/wordprocessingGroup" xmlns:wpi="http://schemas.microsoft.com/office/word/2010/wordprocessingInk" xmlns:wne="http://schemas.microsoft.com/office/word/2006/wordml" xmlns:wps="http://schemas.microsoft.com/office/word/2010/wordprocessingShape" mc:Ignorable="w14 w15 wp14">
   <w:body>
     <w:p>
       <w:pPr>
@@ -70,15 +70,7 @@
         </w:sdtContent>
       </w:sdt>
       <w:r>
-        <w:t xml:space="preserve">, between the primary investigators for the WALK project (Ian Milligan, University of Waterloo; Nick </w:t>
-      </w:r>
-      <w:proofErr w:type="spellStart"/>
-      <w:r>
-        <w:t>Ruest</w:t>
-      </w:r>
-      <w:proofErr w:type="spellEnd"/>
-      <w:r>
-        <w:t xml:space="preserve">, York University), and </w:t>
+        <w:t xml:space="preserve">, between the primary investigators for the WALK project (Ian Milligan, University of Waterloo; Nick Ruest, York University), and </w:t>
       </w:r>
       <w:sdt>
         <w:sdtPr>
@@ -94,7 +86,7 @@
         <w:sdtEndPr/>
         <w:sdtContent>
           <w:r>
-            <w:t>University of Alberta</w:t>
+            <w:t>University of Alberta. Derivative datasets, including content statistics, network analysis, and full-text search indexes will be allowed.</w:t>
           </w:r>
         </w:sdtContent>
       </w:sdt>
@@ -127,7 +119,7 @@
         <w:sdtEndPr/>
         <w:sdtContent>
           <w:r>
-            <w:t>University of Alberta</w:t>
+            <w:t>University of Alberta. Derivative datasets, including content statistics, network analysis, and full-text search indexes will be allowed.</w:t>
           </w:r>
         </w:sdtContent>
       </w:sdt>
@@ -268,15 +260,7 @@
         </w:numPr>
       </w:pPr>
       <w:r>
-        <w:t xml:space="preserve">NOT provide </w:t>
-      </w:r>
-      <w:proofErr w:type="spellStart"/>
-      <w:r>
-        <w:t>replics</w:t>
-      </w:r>
-      <w:proofErr w:type="spellEnd"/>
-      <w:r>
-        <w:t xml:space="preserve"> of the WARCs or an subset of these files to third parties without express permission of </w:t>
+        <w:t xml:space="preserve">NOT provide replics of the WARCs or an subset of these files to third parties without express permission of </w:t>
       </w:r>
       <w:sdt>
         <w:sdtPr>
@@ -291,6 +275,9 @@
         <w:sdtContent>
           <w:r>
             <w:t>University of Alberta</w:t>
+          </w:r>
+          <w:r>
+            <w:t>. Derivative datasets, including content statistics, network analysis, and full-text search indexes will be allowed.</w:t>
           </w:r>
         </w:sdtContent>
       </w:sdt>
@@ -327,7 +314,7 @@
         <w:sdtEndPr/>
         <w:sdtContent>
           <w:r>
-            <w:t>University of Alberta</w:t>
+            <w:t>University of Alberta. Derivative datasets, including content statistics, network analysis, and full-text search indexes will be allowed.</w:t>
           </w:r>
         </w:sdtContent>
       </w:sdt>
@@ -335,15 +322,7 @@
         <w:t xml:space="preserve"> </w:t>
       </w:r>
       <w:r>
-        <w:t xml:space="preserve">, collection name, Archive-IT collection number (based on the URL), if going down to the seed level, title of the seed and </w:t>
-      </w:r>
-      <w:proofErr w:type="spellStart"/>
-      <w:r>
-        <w:t>wayback</w:t>
-      </w:r>
-      <w:proofErr w:type="spellEnd"/>
-      <w:r>
-        <w:t xml:space="preserve"> URL</w:t>
+        <w:t>, collection name, Archive-IT collection number (based on the URL), if going down to the seed level, title of the seed and wayback URL</w:t>
       </w:r>
     </w:p>
     <w:p>
@@ -372,7 +351,7 @@
         <w:sdtEndPr/>
         <w:sdtContent>
           <w:r>
-            <w:t>University of Alberta</w:t>
+            <w:t>University of Alberta. Derivative datasets, including content statistics, network analysis, and full-text search indexes will be allowed.</w:t>
           </w:r>
         </w:sdtContent>
       </w:sdt>
@@ -389,7 +368,18 @@
         </w:numPr>
       </w:pPr>
       <w:r>
-        <w:t>When providing public access to individual archived web resources from the datasets via a web browser, such access shall be provided by redirecting users to the appropriate Internet Archive page of that source through archive-it.org</w:t>
+        <w:t xml:space="preserve">When providing public access to individual archived web resources from the datasets via a web browser, such access shall be provided by redirecting users to the appropriate </w:t>
+      </w:r>
+      <w:r>
+        <w:t xml:space="preserve">original </w:t>
+      </w:r>
+      <w:bookmarkStart w:id="0" w:name="_GoBack"/>
+      <w:bookmarkEnd w:id="0"/>
+      <w:r>
+        <w:t>Internet Archive page of that source through archive-it.org</w:t>
+      </w:r>
+      <w:r>
+        <w:t>.</w:t>
       </w:r>
     </w:p>
     <w:p>
@@ -445,7 +435,7 @@
         <w:sdtEndPr/>
         <w:sdtContent>
           <w:r>
-            <w:t>University of Alberta</w:t>
+            <w:t>University of Alberta. Derivative datasets, including content statistics, network analysis, and full-text search indexes will be allowed.</w:t>
           </w:r>
         </w:sdtContent>
       </w:sdt>
@@ -471,7 +461,11 @@
         <w:t xml:space="preserve">written </w:t>
       </w:r>
       <w:r>
-        <w:t xml:space="preserve">notice. Otherwise, this memorandum of understanding will remain in effect until such time as </w:t>
+        <w:t xml:space="preserve">notice. Otherwise, this memorandum of </w:t>
+      </w:r>
+      <w:r>
+        <w:lastRenderedPageBreak/>
+        <w:t xml:space="preserve">understanding will remain in effect until such time as </w:t>
       </w:r>
       <w:r>
         <w:t>the parties</w:t>
@@ -479,8 +473,6 @@
       <w:r>
         <w:t xml:space="preserve"> chose to end or otherwise alter the agreement.</w:t>
       </w:r>
-      <w:bookmarkStart w:id="0" w:name="_GoBack"/>
-      <w:bookmarkEnd w:id="0"/>
     </w:p>
     <w:p/>
     <w:p>
@@ -597,7 +589,7 @@
       <w:sdtContent>
         <w:p>
           <w:r>
-            <w:t>University of Alberta</w:t>
+            <w:t>University of Alberta. Derivative datasets, including content statistics, network analysis, and full-text search indexes will be allowed.</w:t>
           </w:r>
         </w:p>
       </w:sdtContent>
@@ -660,8 +652,8 @@
 </file>
 
 <file path=word/numbering.xml><?xml version="1.0" encoding="utf-8"?>
-<w:numbering xmlns:wpc="http://schemas.microsoft.com/office/word/2010/wordprocessingCanvas" xmlns:mc="http://schemas.openxmlformats.org/markup-compatibility/2006" xmlns:o="urn:schemas-microsoft-com:office:office" xmlns:r="http://schemas.openxmlformats.org/officeDocument/2006/relationships" xmlns:m="http://schemas.openxmlformats.org/officeDocument/2006/math" xmlns:v="urn:schemas-microsoft-com:vml" xmlns:wp14="http://schemas.microsoft.com/office/word/2010/wordprocessingDrawing" xmlns:wp="http://schemas.openxmlformats.org/drawingml/2006/wordprocessingDrawing" xmlns:w10="urn:schemas-microsoft-com:office:word" xmlns:w="http://schemas.openxmlformats.org/wordprocessingml/2006/main" xmlns:w14="http://schemas.microsoft.com/office/word/2010/wordml" xmlns:w15="http://schemas.microsoft.com/office/word/2012/wordml" xmlns:wpg="http://schemas.microsoft.com/office/word/2010/wordprocessingGroup" xmlns:wpi="http://schemas.microsoft.com/office/word/2010/wordprocessingInk" xmlns:wne="http://schemas.microsoft.com/office/word/2006/wordml" xmlns:wps="http://schemas.microsoft.com/office/word/2010/wordprocessingShape" mc:Ignorable="w14 w15 wp14">
-  <w:abstractNum w:abstractNumId="0" w15:restartNumberingAfterBreak="0">
+<w:numbering xmlns:wpc="http://schemas.microsoft.com/office/word/2010/wordprocessingCanvas" xmlns:mo="http://schemas.microsoft.com/office/mac/office/2008/main" xmlns:mc="http://schemas.openxmlformats.org/markup-compatibility/2006" xmlns:mv="urn:schemas-microsoft-com:mac:vml" xmlns:o="urn:schemas-microsoft-com:office:office" xmlns:r="http://schemas.openxmlformats.org/officeDocument/2006/relationships" xmlns:m="http://schemas.openxmlformats.org/officeDocument/2006/math" xmlns:v="urn:schemas-microsoft-com:vml" xmlns:wp14="http://schemas.microsoft.com/office/word/2010/wordprocessingDrawing" xmlns:wp="http://schemas.openxmlformats.org/drawingml/2006/wordprocessingDrawing" xmlns:w10="urn:schemas-microsoft-com:office:word" xmlns:w="http://schemas.openxmlformats.org/wordprocessingml/2006/main" xmlns:w14="http://schemas.microsoft.com/office/word/2010/wordml" xmlns:w15="http://schemas.microsoft.com/office/word/2012/wordml" xmlns:wpg="http://schemas.microsoft.com/office/word/2010/wordprocessingGroup" xmlns:wpi="http://schemas.microsoft.com/office/word/2010/wordprocessingInk" xmlns:wne="http://schemas.microsoft.com/office/word/2006/wordml" xmlns:wps="http://schemas.microsoft.com/office/word/2010/wordprocessingShape" mc:Ignorable="w14 w15 wp14">
+  <w:abstractNum w:abstractNumId="0">
     <w:nsid w:val="49271E12"/>
     <w:multiLevelType w:val="hybridMultilevel"/>
     <w:tmpl w:val="A1C47DBA"/>
@@ -770,7 +762,7 @@
       </w:pPr>
     </w:pPrDefault>
   </w:docDefaults>
-  <w:latentStyles w:defLockedState="0" w:defUIPriority="99" w:defSemiHidden="0" w:defUnhideWhenUsed="0" w:defQFormat="0" w:count="371">
+  <w:latentStyles w:defLockedState="0" w:defUIPriority="99" w:defSemiHidden="0" w:defUnhideWhenUsed="0" w:defQFormat="0" w:count="380">
     <w:lsdException w:name="Normal" w:uiPriority="0" w:qFormat="1"/>
     <w:lsdException w:name="heading 1" w:uiPriority="9" w:qFormat="1"/>
     <w:lsdException w:name="heading 2" w:semiHidden="1" w:uiPriority="9" w:unhideWhenUsed="1" w:qFormat="1"/>
@@ -1240,7 +1232,7 @@
 </file>
 
 <file path=word/glossary/document.xml><?xml version="1.0" encoding="utf-8"?>
-<w:glossaryDocument xmlns:wpc="http://schemas.microsoft.com/office/word/2010/wordprocessingCanvas" xmlns:mc="http://schemas.openxmlformats.org/markup-compatibility/2006" xmlns:o="urn:schemas-microsoft-com:office:office" xmlns:r="http://schemas.openxmlformats.org/officeDocument/2006/relationships" xmlns:m="http://schemas.openxmlformats.org/officeDocument/2006/math" xmlns:v="urn:schemas-microsoft-com:vml" xmlns:wp14="http://schemas.microsoft.com/office/word/2010/wordprocessingDrawing" xmlns:wp="http://schemas.openxmlformats.org/drawingml/2006/wordprocessingDrawing" xmlns:w10="urn:schemas-microsoft-com:office:word" xmlns:w="http://schemas.openxmlformats.org/wordprocessingml/2006/main" xmlns:w14="http://schemas.microsoft.com/office/word/2010/wordml" xmlns:w15="http://schemas.microsoft.com/office/word/2012/wordml" xmlns:wpg="http://schemas.microsoft.com/office/word/2010/wordprocessingGroup" xmlns:wpi="http://schemas.microsoft.com/office/word/2010/wordprocessingInk" xmlns:wne="http://schemas.microsoft.com/office/word/2006/wordml" xmlns:wps="http://schemas.microsoft.com/office/word/2010/wordprocessingShape" mc:Ignorable="w14 w15 wp14">
+<w:glossaryDocument xmlns:wpc="http://schemas.microsoft.com/office/word/2010/wordprocessingCanvas" xmlns:mo="http://schemas.microsoft.com/office/mac/office/2008/main" xmlns:mc="http://schemas.openxmlformats.org/markup-compatibility/2006" xmlns:mv="urn:schemas-microsoft-com:mac:vml" xmlns:o="urn:schemas-microsoft-com:office:office" xmlns:r="http://schemas.openxmlformats.org/officeDocument/2006/relationships" xmlns:m="http://schemas.openxmlformats.org/officeDocument/2006/math" xmlns:v="urn:schemas-microsoft-com:vml" xmlns:wp14="http://schemas.microsoft.com/office/word/2010/wordprocessingDrawing" xmlns:wp="http://schemas.openxmlformats.org/drawingml/2006/wordprocessingDrawing" xmlns:w10="urn:schemas-microsoft-com:office:word" xmlns:w="http://schemas.openxmlformats.org/wordprocessingml/2006/main" xmlns:w14="http://schemas.microsoft.com/office/word/2010/wordml" xmlns:w15="http://schemas.microsoft.com/office/word/2012/wordml" xmlns:wpg="http://schemas.microsoft.com/office/word/2010/wordprocessingGroup" xmlns:wpi="http://schemas.microsoft.com/office/word/2010/wordprocessingInk" xmlns:wne="http://schemas.microsoft.com/office/word/2006/wordml" xmlns:wps="http://schemas.microsoft.com/office/word/2010/wordprocessingShape" mc:Ignorable="w14 w15 wp14">
   <w:docParts>
     <w:docPart>
       <w:docPartPr>
@@ -1780,28 +1772,34 @@
   <w:font w:name="Calibri">
     <w:panose1 w:val="020F0502020204030204"/>
     <w:charset w:val="00"/>
-    <w:family w:val="swiss"/>
+    <w:family w:val="auto"/>
     <w:pitch w:val="variable"/>
     <w:sig w:usb0="E00002FF" w:usb1="4000ACFF" w:usb2="00000001" w:usb3="00000000" w:csb0="0000019F" w:csb1="00000000"/>
   </w:font>
   <w:font w:name="Times New Roman">
     <w:panose1 w:val="02020603050405020304"/>
     <w:charset w:val="00"/>
-    <w:family w:val="roman"/>
+    <w:family w:val="auto"/>
     <w:pitch w:val="variable"/>
-    <w:sig w:usb0="E0002AFF" w:usb1="C0007841" w:usb2="00000009" w:usb3="00000000" w:csb0="000001FF" w:csb1="00000000"/>
+    <w:sig w:usb0="E0002AEF" w:usb1="C0007841" w:usb2="00000009" w:usb3="00000000" w:csb0="000001FF" w:csb1="00000000"/>
   </w:font>
   <w:font w:name="Segoe UI">
-    <w:panose1 w:val="020B0502040204020203"/>
     <w:charset w:val="00"/>
     <w:family w:val="swiss"/>
     <w:pitch w:val="variable"/>
     <w:sig w:usb0="E10022FF" w:usb1="C000E47F" w:usb2="00000029" w:usb3="00000000" w:csb0="000001DF" w:csb1="00000000"/>
   </w:font>
+  <w:font w:name="Arial">
+    <w:panose1 w:val="020B0604020202020204"/>
+    <w:charset w:val="00"/>
+    <w:family w:val="auto"/>
+    <w:pitch w:val="variable"/>
+    <w:sig w:usb0="E0002AFF" w:usb1="C0007843" w:usb2="00000009" w:usb3="00000000" w:csb0="000001FF" w:csb1="00000000"/>
+  </w:font>
   <w:font w:name="Calibri Light">
     <w:panose1 w:val="020F0302020204030204"/>
     <w:charset w:val="00"/>
-    <w:family w:val="swiss"/>
+    <w:family w:val="auto"/>
     <w:pitch w:val="variable"/>
     <w:sig w:usb0="A00002EF" w:usb1="4000207B" w:usb2="00000000" w:usb3="00000000" w:csb0="0000019F" w:csb1="00000000"/>
   </w:font>
@@ -1831,6 +1829,7 @@
     <w:rsid w:val="009D32BC"/>
     <w:rsid w:val="00BE558E"/>
     <w:rsid w:val="00BF6046"/>
+    <w:rsid w:val="00DD4391"/>
     <w:rsid w:val="00EE505D"/>
   </w:rsids>
   <m:mathPr>
@@ -1871,7 +1870,7 @@
       </w:pPr>
     </w:pPrDefault>
   </w:docDefaults>
-  <w:latentStyles w:defLockedState="0" w:defUIPriority="99" w:defSemiHidden="0" w:defUnhideWhenUsed="0" w:defQFormat="0" w:count="371">
+  <w:latentStyles w:defLockedState="0" w:defUIPriority="99" w:defSemiHidden="0" w:defUnhideWhenUsed="0" w:defQFormat="0" w:count="380">
     <w:lsdException w:name="Normal" w:uiPriority="0" w:qFormat="1"/>
     <w:lsdException w:name="heading 1" w:uiPriority="9" w:qFormat="1"/>
     <w:lsdException w:name="heading 2" w:semiHidden="1" w:uiPriority="9" w:unhideWhenUsed="1" w:qFormat="1"/>
@@ -3420,6 +3419,7 @@
 <w:webSettings xmlns:mc="http://schemas.openxmlformats.org/markup-compatibility/2006" xmlns:r="http://schemas.openxmlformats.org/officeDocument/2006/relationships" xmlns:w="http://schemas.openxmlformats.org/wordprocessingml/2006/main" xmlns:w14="http://schemas.microsoft.com/office/word/2010/wordml" xmlns:w15="http://schemas.microsoft.com/office/word/2012/wordml" mc:Ignorable="w14 w15">
   <w:optimizeForBrowser/>
   <w:allowPNG/>
+  <w:doNotSaveAsSingleFile/>
 </w:webSettings>
 </file>
 
@@ -3689,7 +3689,7 @@
 </file>
 
 <file path=customXml/itemProps1.xml><?xml version="1.0" encoding="utf-8"?>
-<ds:datastoreItem xmlns:ds="http://schemas.openxmlformats.org/officeDocument/2006/customXml" ds:itemID="{C160761C-22FF-4549-A438-C966191DA50D}">
+<ds:datastoreItem xmlns:ds="http://schemas.openxmlformats.org/officeDocument/2006/customXml" ds:itemID="{AB5F0010-D47A-1946-8936-EF945E3BFB67}">
   <ds:schemaRefs>
     <ds:schemaRef ds:uri="http://schemas.openxmlformats.org/officeDocument/2006/bibliography"/>
   </ds:schemaRefs>

</xml_diff>